<commit_message>
Changed motor for twobar.
</commit_message>
<xml_diff>
--- a/Hardware Map.docx
+++ b/Hardware Map.docx
@@ -1176,14 +1176,21 @@
                 <w:rFonts w:ascii="Calibri" w:eastAsia="Times New Roman" w:hAnsi="Calibri" w:cs="Calibri"/>
                 <w:color w:val="000000"/>
               </w:rPr>
-              <w:t xml:space="preserve"> for detecting</w:t>
-            </w:r>
-            <w:r>
-              <w:rPr>
-                <w:rFonts w:ascii="Calibri" w:eastAsia="Times New Roman" w:hAnsi="Calibri" w:cs="Calibri"/>
-                <w:color w:val="000000"/>
-              </w:rPr>
-              <w:t xml:space="preserve"> box in effector.</w:t>
+              <w:t xml:space="preserve"> for </w:t>
+            </w:r>
+            <w:r>
+              <w:rPr>
+                <w:rFonts w:ascii="Calibri" w:eastAsia="Times New Roman" w:hAnsi="Calibri" w:cs="Calibri"/>
+                <w:color w:val="000000"/>
+              </w:rPr>
+              <w:t>effector.</w:t>
+            </w:r>
+            <w:r>
+              <w:rPr>
+                <w:rFonts w:ascii="Calibri" w:eastAsia="Times New Roman" w:hAnsi="Calibri" w:cs="Calibri"/>
+                <w:color w:val="000000"/>
+              </w:rPr>
+              <w:t xml:space="preserve"> Active LOW.</w:t>
             </w:r>
           </w:p>
         </w:tc>
@@ -1321,7 +1328,7 @@
                 <w:rFonts w:ascii="Calibri" w:eastAsia="Times New Roman" w:hAnsi="Calibri" w:cs="Calibri"/>
                 <w:color w:val="000000"/>
               </w:rPr>
-              <w:t>1</w:t>
+              <w:t>3</w:t>
             </w:r>
           </w:p>
         </w:tc>
@@ -2828,6 +2835,21 @@
 </file>
 
 <file path=customXml/item1.xml><?xml version="1.0" encoding="utf-8"?>
+<p:properties xmlns:p="http://schemas.microsoft.com/office/2006/metadata/properties" xmlns:xsi="http://www.w3.org/2001/XMLSchema-instance" xmlns:pc="http://schemas.microsoft.com/office/infopath/2007/PartnerControls">
+  <documentManagement/>
+</p:properties>
+</file>
+
+<file path=customXml/item2.xml><?xml version="1.0" encoding="utf-8"?>
+<?mso-contentType ?>
+<FormTemplates xmlns="http://schemas.microsoft.com/sharepoint/v3/contenttype/forms">
+  <Display>DocumentLibraryForm</Display>
+  <Edit>DocumentLibraryForm</Edit>
+  <New>DocumentLibraryForm</New>
+</FormTemplates>
+</file>
+
+<file path=customXml/item3.xml><?xml version="1.0" encoding="utf-8"?>
 <ct:contentTypeSchema xmlns:ct="http://schemas.microsoft.com/office/2006/metadata/contentType" xmlns:ma="http://schemas.microsoft.com/office/2006/metadata/properties/metaAttributes" ct:_="" ma:_="" ma:contentTypeName="Document" ma:contentTypeID="0x010100D73C5F51843DED42BCCB7662321A0A99" ma:contentTypeVersion="7" ma:contentTypeDescription="Create a new document." ma:contentTypeScope="" ma:versionID="86df04166eaf2789c76a391979f23f3b">
   <xsd:schema xmlns:xsd="http://www.w3.org/2001/XMLSchema" xmlns:xs="http://www.w3.org/2001/XMLSchema" xmlns:p="http://schemas.microsoft.com/office/2006/metadata/properties" xmlns:ns3="513afd1e-2178-4c28-832d-e0913fd3ed6f" xmlns:ns4="576259d3-ba2f-4af9-9e82-bd8d91f89f24" targetNamespace="http://schemas.microsoft.com/office/2006/metadata/properties" ma:root="true" ma:fieldsID="705be1537f96a08e81fca91982fd9db8" ns3:_="" ns4:_="">
     <xsd:import namespace="513afd1e-2178-4c28-832d-e0913fd3ed6f"/>
@@ -3012,22 +3034,24 @@
 </ct:contentTypeSchema>
 </file>
 
-<file path=customXml/item2.xml><?xml version="1.0" encoding="utf-8"?>
-<?mso-contentType ?>
-<FormTemplates xmlns="http://schemas.microsoft.com/sharepoint/v3/contenttype/forms">
-  <Display>DocumentLibraryForm</Display>
-  <Edit>DocumentLibraryForm</Edit>
-  <New>DocumentLibraryForm</New>
-</FormTemplates>
+<file path=customXml/itemProps1.xml><?xml version="1.0" encoding="utf-8"?>
+<ds:datastoreItem xmlns:ds="http://schemas.openxmlformats.org/officeDocument/2006/customXml" ds:itemID="{3461856D-D859-4A91-A8FC-BFD53878C3D1}">
+  <ds:schemaRefs>
+    <ds:schemaRef ds:uri="http://schemas.microsoft.com/office/2006/metadata/properties"/>
+    <ds:schemaRef ds:uri="http://schemas.microsoft.com/office/infopath/2007/PartnerControls"/>
+  </ds:schemaRefs>
+</ds:datastoreItem>
 </file>
 
-<file path=customXml/item3.xml><?xml version="1.0" encoding="utf-8"?>
-<p:properties xmlns:p="http://schemas.microsoft.com/office/2006/metadata/properties" xmlns:xsi="http://www.w3.org/2001/XMLSchema-instance" xmlns:pc="http://schemas.microsoft.com/office/infopath/2007/PartnerControls">
-  <documentManagement/>
-</p:properties>
+<file path=customXml/itemProps2.xml><?xml version="1.0" encoding="utf-8"?>
+<ds:datastoreItem xmlns:ds="http://schemas.openxmlformats.org/officeDocument/2006/customXml" ds:itemID="{9A980FA2-9784-4038-9E07-ED54B9BBEDE8}">
+  <ds:schemaRefs>
+    <ds:schemaRef ds:uri="http://schemas.microsoft.com/sharepoint/v3/contenttype/forms"/>
+  </ds:schemaRefs>
+</ds:datastoreItem>
 </file>
 
-<file path=customXml/itemProps1.xml><?xml version="1.0" encoding="utf-8"?>
+<file path=customXml/itemProps3.xml><?xml version="1.0" encoding="utf-8"?>
 <ds:datastoreItem xmlns:ds="http://schemas.openxmlformats.org/officeDocument/2006/customXml" ds:itemID="{BCCE9272-7981-434D-9DDE-3E092AF8D013}">
   <ds:schemaRefs>
     <ds:schemaRef ds:uri="http://schemas.microsoft.com/office/2006/metadata/contentType"/>
@@ -3044,29 +3068,4 @@
     <ds:schemaRef ds:uri="http://schemas.microsoft.com/internal/obd"/>
   </ds:schemaRefs>
 </ds:datastoreItem>
-</file>
-
-<file path=customXml/itemProps2.xml><?xml version="1.0" encoding="utf-8"?>
-<ds:datastoreItem xmlns:ds="http://schemas.openxmlformats.org/officeDocument/2006/customXml" ds:itemID="{9A980FA2-9784-4038-9E07-ED54B9BBEDE8}">
-  <ds:schemaRefs>
-    <ds:schemaRef ds:uri="http://schemas.microsoft.com/sharepoint/v3/contenttype/forms"/>
-  </ds:schemaRefs>
-</ds:datastoreItem>
-</file>
-
-<file path=customXml/itemProps3.xml><?xml version="1.0" encoding="utf-8"?>
-<ds:datastoreItem xmlns:ds="http://schemas.openxmlformats.org/officeDocument/2006/customXml" ds:itemID="{3461856D-D859-4A91-A8FC-BFD53878C3D1}">
-  <ds:schemaRefs>
-    <ds:schemaRef ds:uri="http://schemas.microsoft.com/office/2006/documentManagement/types"/>
-    <ds:schemaRef ds:uri="http://schemas.microsoft.com/office/infopath/2007/PartnerControls"/>
-    <ds:schemaRef ds:uri="http://purl.org/dc/elements/1.1/"/>
-    <ds:schemaRef ds:uri="http://purl.org/dc/terms/"/>
-    <ds:schemaRef ds:uri="http://schemas.microsoft.com/office/2006/metadata/properties"/>
-    <ds:schemaRef ds:uri="http://schemas.openxmlformats.org/package/2006/metadata/core-properties"/>
-    <ds:schemaRef ds:uri="513afd1e-2178-4c28-832d-e0913fd3ed6f"/>
-    <ds:schemaRef ds:uri="576259d3-ba2f-4af9-9e82-bd8d91f89f24"/>
-    <ds:schemaRef ds:uri="http://www.w3.org/XML/1998/namespace"/>
-    <ds:schemaRef ds:uri="http://purl.org/dc/dcmitype/"/>
-  </ds:schemaRefs>
-</ds:datastoreItem>
 </file>
</xml_diff>